<commit_message>
Proposal Presentation & Documentation PDF
</commit_message>
<xml_diff>
--- a/Proposal.docx
+++ b/Proposal.docx
@@ -219,6 +219,7 @@
           <w:dataBinding w:prefixMappings="xmlns:ns0='http://purl.org/dc/elements/1.1/' xmlns:ns1='http://schemas.openxmlformats.org/package/2006/metadata/core-properties' " w:xpath="/ns1:coreProperties[1]/ns0:title[1]" w:storeItemID="{6C3C8BC8-F283-45AE-878A-BAB7291924A1}"/>
           <w:text/>
         </w:sdtPr>
+        <w:sdtEndPr/>
         <w:sdtContent>
           <w:r>
             <w:rPr>
@@ -269,6 +270,7 @@
         </w:rPr>
         <w:t>Sewa</w:t>
       </w:r>
+      <w:bookmarkEnd w:id="2"/>
       <w:proofErr w:type="spellEnd"/>
       <w:r>
         <w:rPr>
@@ -279,7 +281,8 @@
         </w:rPr>
         <w:t>”</w:t>
       </w:r>
-      <w:bookmarkEnd w:id="2"/>
+      <w:bookmarkStart w:id="3" w:name="_GoBack"/>
+      <w:bookmarkEnd w:id="3"/>
     </w:p>
     <w:p>
       <w:pPr>
@@ -1152,19 +1155,19 @@
       <w:pPr>
         <w:pStyle w:val="Heading1"/>
       </w:pPr>
-      <w:bookmarkStart w:id="3" w:name="_Toc134178513"/>
+      <w:bookmarkStart w:id="4" w:name="_Toc134178513"/>
       <w:r>
         <w:lastRenderedPageBreak/>
         <w:t xml:space="preserve">                              </w:t>
       </w:r>
-      <w:bookmarkStart w:id="4" w:name="_Toc134335340"/>
-      <w:bookmarkStart w:id="5" w:name="_Toc165006907"/>
+      <w:bookmarkStart w:id="5" w:name="_Toc134335340"/>
+      <w:bookmarkStart w:id="6" w:name="_Toc165006907"/>
       <w:r>
         <w:t>STUDENT’S DECLARATION</w:t>
       </w:r>
-      <w:bookmarkEnd w:id="3"/>
       <w:bookmarkEnd w:id="4"/>
       <w:bookmarkEnd w:id="5"/>
+      <w:bookmarkEnd w:id="6"/>
     </w:p>
     <w:p>
       <w:pPr>
@@ -1480,9 +1483,9 @@
     <w:p/>
     <w:p/>
     <w:p/>
-    <w:bookmarkStart w:id="6" w:name="_Toc134178515" w:displacedByCustomXml="next"/>
-    <w:bookmarkStart w:id="7" w:name="_Toc134335342" w:displacedByCustomXml="next"/>
-    <w:bookmarkStart w:id="8" w:name="_Toc165006908" w:displacedByCustomXml="next"/>
+    <w:bookmarkStart w:id="7" w:name="_Toc165006908" w:displacedByCustomXml="next"/>
+    <w:bookmarkStart w:id="8" w:name="_Toc134335342" w:displacedByCustomXml="next"/>
+    <w:bookmarkStart w:id="9" w:name="_Toc134178515" w:displacedByCustomXml="next"/>
     <w:sdt>
       <w:sdtPr>
         <w:rPr>
@@ -1515,9 +1518,9 @@
           <w:r>
             <w:t>TABLE OF CONTENTS</w:t>
           </w:r>
+          <w:bookmarkEnd w:id="9"/>
           <w:bookmarkEnd w:id="8"/>
           <w:bookmarkEnd w:id="7"/>
-          <w:bookmarkEnd w:id="6"/>
           <w:r>
             <w:rPr>
               <w:rFonts w:asciiTheme="majorHAnsi" w:hAnsiTheme="majorHAnsi"/>
@@ -2337,8 +2340,6 @@
           <w:lang w:val="en-US"/>
         </w:rPr>
       </w:pPr>
-      <w:bookmarkStart w:id="9" w:name="_GoBack"/>
-      <w:bookmarkEnd w:id="9"/>
     </w:p>
     <w:p>
       <w:pPr>
@@ -2626,7 +2627,13 @@
       </w:r>
       <w:proofErr w:type="spellEnd"/>
       <w:r>
-        <w:t xml:space="preserve"> and react based android application project on online hotel booking</w:t>
+        <w:t xml:space="preserve"> and react </w:t>
+      </w:r>
+      <w:r>
+        <w:t xml:space="preserve">native </w:t>
+      </w:r>
+      <w:r>
+        <w:t>based android application project on online hotel booking</w:t>
       </w:r>
       <w:r>
         <w:t xml:space="preserve"> where users can </w:t>
@@ -2691,19 +2698,31 @@
         <w:t xml:space="preserve"> </w:t>
       </w:r>
       <w:r>
-        <w:t xml:space="preserve">customers, </w:t>
-      </w:r>
-      <w:r>
-        <w:t>registrations and search option</w:t>
+        <w:t>users and</w:t>
+      </w:r>
+      <w:r>
+        <w:t xml:space="preserve"> </w:t>
+      </w:r>
+      <w:r>
+        <w:t xml:space="preserve">registrations </w:t>
+      </w:r>
+      <w:r>
+        <w:t>option</w:t>
       </w:r>
       <w:r>
         <w:t xml:space="preserve">. </w:t>
       </w:r>
       <w:r>
-        <w:t xml:space="preserve">Some additional features which have been added to make the project more interactive are: </w:t>
-      </w:r>
-      <w:r>
-        <w:t>Reviewing hotels by customers and reviewing customers by hotel owners.</w:t>
+        <w:t>Some additional features which have been added to make th</w:t>
+      </w:r>
+      <w:r>
+        <w:t>e project more interactive is r</w:t>
+      </w:r>
+      <w:r>
+        <w:t>eview</w:t>
+      </w:r>
+      <w:r>
+        <w:t>ing hotels by customers.</w:t>
       </w:r>
     </w:p>
     <w:p>
@@ -2900,27 +2919,7 @@
           <w:szCs w:val="24"/>
           <w:shd w:val="clear" w:color="auto" w:fill="FFFFFF"/>
         </w:rPr>
-        <w:t>O</w:t>
-      </w:r>
-      <w:r>
-        <w:rPr>
-          <w:rFonts w:cs="Times New Roman"/>
-          <w:color w:val="000000" w:themeColor="text1"/>
-          <w:spacing w:val="1"/>
-          <w:szCs w:val="24"/>
-          <w:shd w:val="clear" w:color="auto" w:fill="FFFFFF"/>
-        </w:rPr>
-        <w:t>nline hotel booking apps</w:t>
-      </w:r>
-      <w:r>
-        <w:rPr>
-          <w:rFonts w:cs="Times New Roman"/>
-          <w:color w:val="000000" w:themeColor="text1"/>
-          <w:spacing w:val="1"/>
-          <w:szCs w:val="24"/>
-          <w:shd w:val="clear" w:color="auto" w:fill="FFFFFF"/>
-        </w:rPr>
-        <w:t xml:space="preserve"> may lack </w:t>
+        <w:t xml:space="preserve">Online hotel booking apps may lack </w:t>
       </w:r>
       <w:r>
         <w:rPr>
@@ -3175,31 +3174,7 @@
           <w:color w:val="000000" w:themeColor="text1"/>
           <w:szCs w:val="24"/>
         </w:rPr>
-        <w:t>For our pr</w:t>
-      </w:r>
-      <w:r>
-        <w:rPr>
-          <w:rFonts w:cs="Times New Roman"/>
-          <w:color w:val="000000" w:themeColor="text1"/>
-          <w:szCs w:val="24"/>
-        </w:rPr>
-        <w:t>oject we are using agile</w:t>
-      </w:r>
-      <w:r>
-        <w:rPr>
-          <w:rFonts w:cs="Times New Roman"/>
-          <w:color w:val="000000" w:themeColor="text1"/>
-          <w:szCs w:val="24"/>
-        </w:rPr>
-        <w:t xml:space="preserve"> model.</w:t>
-      </w:r>
-      <w:r>
-        <w:rPr>
-          <w:rFonts w:cs="Times New Roman"/>
-          <w:color w:val="000000" w:themeColor="text1"/>
-          <w:szCs w:val="24"/>
-        </w:rPr>
-        <w:t xml:space="preserve"> </w:t>
+        <w:t xml:space="preserve">For our project we are using agile model. </w:t>
       </w:r>
       <w:r>
         <w:rPr>
@@ -3209,37 +3184,7 @@
           <w:szCs w:val="24"/>
           <w:shd w:val="clear" w:color="auto" w:fill="FFFFFF"/>
         </w:rPr>
-        <w:t xml:space="preserve">The agile model is a </w:t>
-      </w:r>
-      <w:r>
-        <w:rPr>
-          <w:rFonts w:cs="Times New Roman"/>
-          <w:color w:val="000000" w:themeColor="text1"/>
-          <w:spacing w:val="1"/>
-          <w:szCs w:val="24"/>
-          <w:shd w:val="clear" w:color="auto" w:fill="FFFFFF"/>
-        </w:rPr>
-        <w:t>project management methodology that emphasizes flexibility, responsiveness to change, and collaboration among team members. It promotes iterative development cycles, where small incremental changes are made to the project in response to feedback and evolving requirements. This approach allows for quicker delivery of high-quality products and services by breaking down projects into smaller manageable tasks. Regular meetings, known as "sprints," are held to discuss progress, challenges, and adjustments needed to</w:t>
-      </w:r>
-      <w:r>
-        <w:rPr>
-          <w:rFonts w:cs="Times New Roman"/>
-          <w:color w:val="000000" w:themeColor="text1"/>
-          <w:spacing w:val="1"/>
-          <w:szCs w:val="24"/>
-          <w:shd w:val="clear" w:color="auto" w:fill="FFFFFF"/>
-        </w:rPr>
-        <w:t xml:space="preserve"> meet project goals. Agile values users</w:t>
-      </w:r>
-      <w:r>
-        <w:rPr>
-          <w:rFonts w:cs="Times New Roman"/>
-          <w:color w:val="000000" w:themeColor="text1"/>
-          <w:spacing w:val="1"/>
-          <w:szCs w:val="24"/>
-          <w:shd w:val="clear" w:color="auto" w:fill="FFFFFF"/>
-        </w:rPr>
-        <w:t xml:space="preserve"> input and involvement throughout the development process, ensuring that the final product meets their needs and expectations.</w:t>
+        <w:t>The agile model is a project management methodology that emphasizes flexibility, responsiveness to change, and collaboration among team members. It promotes iterative development cycles, where small incremental changes are made to the project in response to feedback and evolving requirements. This approach allows for quicker delivery of high-quality products and services by breaking down projects into smaller manageable tasks. Regular meetings, known as "sprints," are held to discuss progress, challenges, and adjustments needed to meet project goals. Agile values users input and involvement throughout the development process, ensuring that the final product meets their needs and expectations.</w:t>
       </w:r>
     </w:p>
     <w:p>
@@ -3385,21 +3330,93 @@
         <w:t>”. It shows the time schedule description and tasks to be performed throughout the development of project. Thus, this project would be carried out in steps with proper planning in each step and best effort would be applied to finish this project before deadline.</w:t>
       </w:r>
     </w:p>
-    <w:p/>
-    <w:p/>
-    <w:p/>
-    <w:p/>
-    <w:p/>
-    <w:p/>
-    <w:p/>
-    <w:p/>
-    <w:p/>
-    <w:p/>
-    <w:p/>
-    <w:p/>
-    <w:p/>
-    <w:p/>
-    <w:p/>
+    <w:p>
+      <w:pPr>
+        <w:spacing w:before="100" w:beforeAutospacing="1" w:after="100" w:afterAutospacing="1" w:line="240" w:lineRule="auto"/>
+        <w:jc w:val="left"/>
+        <w:rPr>
+          <w:rFonts w:eastAsia="Times New Roman" w:cs="Times New Roman"/>
+          <w:szCs w:val="24"/>
+        </w:rPr>
+      </w:pPr>
+      <w:r>
+        <w:rPr>
+          <w:rFonts w:eastAsia="Times New Roman" w:cs="Times New Roman"/>
+          <w:noProof/>
+          <w:szCs w:val="24"/>
+        </w:rPr>
+        <w:drawing>
+          <wp:inline distT="0" distB="0" distL="0" distR="0">
+            <wp:extent cx="5304790" cy="4008609"/>
+            <wp:effectExtent l="0" t="0" r="0" b="0"/>
+            <wp:docPr id="6" name="Picture 6" descr="C:\Users\Lenovo\Downloads\Gantt Chart.jpg"/>
+            <wp:cNvGraphicFramePr>
+              <a:graphicFrameLocks xmlns:a="http://schemas.openxmlformats.org/drawingml/2006/main" noChangeAspect="1"/>
+            </wp:cNvGraphicFramePr>
+            <a:graphic xmlns:a="http://schemas.openxmlformats.org/drawingml/2006/main">
+              <a:graphicData uri="http://schemas.openxmlformats.org/drawingml/2006/picture">
+                <pic:pic xmlns:pic="http://schemas.openxmlformats.org/drawingml/2006/picture">
+                  <pic:nvPicPr>
+                    <pic:cNvPr id="0" name="Picture 1" descr="C:\Users\Lenovo\Downloads\Gantt Chart.jpg"/>
+                    <pic:cNvPicPr>
+                      <a:picLocks noChangeAspect="1" noChangeArrowheads="1"/>
+                    </pic:cNvPicPr>
+                  </pic:nvPicPr>
+                  <pic:blipFill>
+                    <a:blip r:embed="rId11">
+                      <a:extLst>
+                        <a:ext uri="{28A0092B-C50C-407E-A947-70E740481C1C}">
+                          <a14:useLocalDpi xmlns:a14="http://schemas.microsoft.com/office/drawing/2010/main" val="0"/>
+                        </a:ext>
+                      </a:extLst>
+                    </a:blip>
+                    <a:srcRect/>
+                    <a:stretch>
+                      <a:fillRect/>
+                    </a:stretch>
+                  </pic:blipFill>
+                  <pic:spPr bwMode="auto">
+                    <a:xfrm>
+                      <a:off x="0" y="0"/>
+                      <a:ext cx="5334106" cy="4030762"/>
+                    </a:xfrm>
+                    <a:prstGeom prst="rect">
+                      <a:avLst/>
+                    </a:prstGeom>
+                    <a:noFill/>
+                    <a:ln>
+                      <a:noFill/>
+                    </a:ln>
+                  </pic:spPr>
+                </pic:pic>
+              </a:graphicData>
+            </a:graphic>
+          </wp:inline>
+        </w:drawing>
+      </w:r>
+    </w:p>
+    <w:p>
+      <w:r>
+        <w:rPr>
+          <w:rFonts w:cs="Times New Roman"/>
+          <w:color w:val="000000" w:themeColor="text1"/>
+          <w:sz w:val="22"/>
+          <w:szCs w:val="24"/>
+        </w:rPr>
+        <w:t xml:space="preserve">                                                   Figure 5.1: Gantt </w:t>
+      </w:r>
+      <w:proofErr w:type="gramStart"/>
+      <w:r>
+        <w:rPr>
+          <w:rFonts w:cs="Times New Roman"/>
+          <w:color w:val="000000" w:themeColor="text1"/>
+          <w:sz w:val="22"/>
+          <w:szCs w:val="24"/>
+        </w:rPr>
+        <w:t>Chart</w:t>
+      </w:r>
+      <w:proofErr w:type="gramEnd"/>
+    </w:p>
     <w:p/>
     <w:p/>
     <w:p/>
@@ -3433,10 +3450,7 @@
         </w:numPr>
       </w:pPr>
       <w:r>
-        <w:t>F</w:t>
-      </w:r>
-      <w:r>
-        <w:t>ind hotels based on price range, and amenities, streamlining the booking process.</w:t>
+        <w:t>Find hotels based on price range, and amenities, streamlining the booking process.</w:t>
       </w:r>
     </w:p>
     <w:p>
@@ -3460,19 +3474,7 @@
         </w:numPr>
       </w:pPr>
       <w:r>
-        <w:t>Comprehensive details about each hotel, including photos, amenities,</w:t>
-      </w:r>
-      <w:r>
-        <w:t xml:space="preserve"> and</w:t>
-      </w:r>
-      <w:r>
-        <w:t xml:space="preserve"> ro</w:t>
-      </w:r>
-      <w:r>
-        <w:t xml:space="preserve">om types </w:t>
-      </w:r>
-      <w:r>
-        <w:t>empowering users to make informed decisions.</w:t>
+        <w:t>Comprehensive details about each hotel, including photos, amenities, and room types empowering users to make informed decisions.</w:t>
       </w:r>
     </w:p>
     <w:p>
@@ -3496,22 +3498,16 @@
         </w:numPr>
       </w:pPr>
       <w:r>
-        <w:t xml:space="preserve">Secure payment options, </w:t>
-      </w:r>
-      <w:r>
-        <w:t>ensuring users' payment information is safe and reservations are confirmed.</w:t>
-      </w:r>
-    </w:p>
-    <w:p>
-      <w:pPr>
-        <w:pStyle w:val="ListParagraph"/>
-        <w:numPr>
-          <w:ilvl w:val="0"/>
-          <w:numId w:val="8"/>
-        </w:numPr>
-      </w:pPr>
-      <w:r>
-        <w:t>Access to reliable customer support for assistance with bookings, reservation changes, and queries, ensuring a positive user experience and support throughout the process.</w:t>
+        <w:t>Access to reliable customer support for assistance with</w:t>
+      </w:r>
+      <w:r>
+        <w:t xml:space="preserve"> bookings,</w:t>
+      </w:r>
+      <w:r>
+        <w:t xml:space="preserve"> </w:t>
+      </w:r>
+      <w:r>
+        <w:t>and queries, ensuring a positive user experience and support throughout the process.</w:t>
       </w:r>
     </w:p>
     <w:p/>
@@ -5666,6 +5662,7 @@
     <w:rsid w:val="001203B2"/>
     <w:rsid w:val="003C504F"/>
     <w:rsid w:val="003D73E9"/>
+    <w:rsid w:val="00417AA1"/>
     <w:rsid w:val="004E711E"/>
     <w:rsid w:val="00564576"/>
     <w:rsid w:val="007673CF"/>
@@ -6431,7 +6428,7 @@
 </file>
 
 <file path=customXml/itemProps1.xml><?xml version="1.0" encoding="utf-8"?>
-<ds:datastoreItem xmlns:ds="http://schemas.openxmlformats.org/officeDocument/2006/customXml" ds:itemID="{75D51179-C687-4ECB-91F9-97833EEA2BC7}">
+<ds:datastoreItem xmlns:ds="http://schemas.openxmlformats.org/officeDocument/2006/customXml" ds:itemID="{6BD0F6C2-5793-475D-A6D6-B8AF6C9969D0}">
   <ds:schemaRefs>
     <ds:schemaRef ds:uri="http://schemas.openxmlformats.org/officeDocument/2006/bibliography"/>
   </ds:schemaRefs>

</xml_diff>